<commit_message>
cleaned up some code and redid grazers by approximate fetch figures
</commit_message>
<xml_diff>
--- a/Estuaries and Coasts/Whippo et al May 2016 outline.docx
+++ b/Estuaries and Coasts/Whippo et al May 2016 outline.docx
@@ -220,13 +220,37 @@
         <w:rPr>
           <w:rFonts w:ascii="Times" w:hAnsi="Times"/>
         </w:rPr>
-        <w:t xml:space="preserve"> show patterns of overdispersion within meadows consistent with local species interactions, but among meadows vary with </w:t>
-      </w:r>
-      <w:r>
-        <w:rPr>
-          <w:rFonts w:ascii="Times" w:hAnsi="Times"/>
-        </w:rPr>
-        <w:t>abiotic conditions related to position along a watershed gradient</w:t>
+        <w:t xml:space="preserve"> show patterns of overdispersion within meadows consistent with local species interactions, but among meadows </w:t>
+      </w:r>
+      <w:r>
+        <w:rPr>
+          <w:rFonts w:ascii="Times" w:hAnsi="Times"/>
+        </w:rPr>
+        <w:t>biodiversity varies</w:t>
+      </w:r>
+      <w:r>
+        <w:rPr>
+          <w:rFonts w:ascii="Times" w:hAnsi="Times"/>
+        </w:rPr>
+        <w:t xml:space="preserve"> with</w:t>
+      </w:r>
+      <w:r>
+        <w:rPr>
+          <w:rFonts w:ascii="Times" w:hAnsi="Times"/>
+        </w:rPr>
+        <w:t xml:space="preserve"> </w:t>
+      </w:r>
+      <w:r>
+        <w:rPr>
+          <w:rFonts w:ascii="Times" w:hAnsi="Times"/>
+        </w:rPr>
+        <w:t xml:space="preserve">abiotic </w:t>
+      </w:r>
+      <w:r>
+        <w:rPr>
+          <w:rFonts w:ascii="Times" w:hAnsi="Times"/>
+        </w:rPr>
+        <w:t>attributes of the meadow</w:t>
       </w:r>
       <w:r>
         <w:rPr>
@@ -238,19 +262,121 @@
         <w:rPr>
           <w:rFonts w:ascii="Times" w:hAnsi="Times"/>
         </w:rPr>
-        <w:t xml:space="preserve">We collected 16 eelgrass samples from each of 9 </w:t>
-      </w:r>
-      <w:r>
-        <w:rPr>
-          <w:rFonts w:ascii="Times" w:hAnsi="Times"/>
-        </w:rPr>
-        <w:t xml:space="preserve">subtidal </w:t>
-      </w:r>
-      <w:r>
-        <w:rPr>
-          <w:rFonts w:ascii="Times" w:hAnsi="Times"/>
-        </w:rPr>
-        <w:t>meadows</w:t>
+        <w:t>We collected</w:t>
+      </w:r>
+      <w:r>
+        <w:rPr>
+          <w:rFonts w:ascii="Times" w:hAnsi="Times"/>
+        </w:rPr>
+        <w:t xml:space="preserve"> and identified epifaunal invertebrates from</w:t>
+      </w:r>
+      <w:r>
+        <w:rPr>
+          <w:rFonts w:ascii="Times" w:hAnsi="Times"/>
+        </w:rPr>
+        <w:t xml:space="preserve"> 16 plots in 9 subtidal meadows in July 2012 in</w:t>
+      </w:r>
+      <w:r>
+        <w:rPr>
+          <w:rFonts w:ascii="Times" w:hAnsi="Times"/>
+        </w:rPr>
+        <w:t xml:space="preserve"> Barkle</w:t>
+      </w:r>
+      <w:r>
+        <w:rPr>
+          <w:rFonts w:ascii="Times" w:hAnsi="Times"/>
+        </w:rPr>
+        <w:t>y Sound, British Columbia</w:t>
+      </w:r>
+      <w:r>
+        <w:rPr>
+          <w:rFonts w:ascii="Times" w:hAnsi="Times"/>
+        </w:rPr>
+        <w:t>. For five of these meadows, we also sampled in May and August, for a total of 304 samples and X invertebrates</w:t>
+      </w:r>
+      <w:r>
+        <w:rPr>
+          <w:rFonts w:ascii="Times" w:hAnsi="Times"/>
+        </w:rPr>
+        <w:t>. We</w:t>
+      </w:r>
+      <w:r>
+        <w:rPr>
+          <w:rFonts w:ascii="Times" w:hAnsi="Times"/>
+        </w:rPr>
+        <w:t xml:space="preserve"> found </w:t>
+      </w:r>
+      <w:r>
+        <w:rPr>
+          <w:rFonts w:ascii="Times" w:hAnsi="Times"/>
+        </w:rPr>
+        <w:t>non-random patterns within and among meadows, consistent with</w:t>
+      </w:r>
+      <w:r>
+        <w:rPr>
+          <w:rFonts w:ascii="Times" w:hAnsi="Times"/>
+        </w:rPr>
+        <w:t xml:space="preserve"> fine-scale negative </w:t>
+      </w:r>
+      <w:r>
+        <w:rPr>
+          <w:rFonts w:ascii="Times" w:hAnsi="Times"/>
+        </w:rPr>
+        <w:t xml:space="preserve">species interactions </w:t>
+      </w:r>
+      <w:r>
+        <w:rPr>
+          <w:rFonts w:ascii="Times" w:hAnsi="Times"/>
+        </w:rPr>
+        <w:t xml:space="preserve">and </w:t>
+      </w:r>
+      <w:r>
+        <w:rPr>
+          <w:rFonts w:ascii="Times" w:hAnsi="Times"/>
+        </w:rPr>
+        <w:t xml:space="preserve">checkerboard </w:t>
+      </w:r>
+      <w:r>
+        <w:rPr>
+          <w:rFonts w:ascii="Times" w:hAnsi="Times"/>
+        </w:rPr>
+        <w:t>occurrence</w:t>
+      </w:r>
+      <w:r>
+        <w:rPr>
+          <w:rFonts w:ascii="Times" w:hAnsi="Times"/>
+        </w:rPr>
+        <w:t xml:space="preserve"> patterns at the </w:t>
+      </w:r>
+      <w:r>
+        <w:rPr>
+          <w:rFonts w:ascii="Times" w:hAnsi="Times"/>
+        </w:rPr>
+        <w:t>meadow-scale</w:t>
+      </w:r>
+      <w:r>
+        <w:rPr>
+          <w:rFonts w:ascii="Times" w:hAnsi="Times"/>
+        </w:rPr>
+        <w:t xml:space="preserve">. </w:t>
+      </w:r>
+      <w:r>
+        <w:rPr>
+          <w:rFonts w:ascii="Times" w:hAnsi="Times"/>
+        </w:rPr>
+        <w:t>Across the nine meadows, t</w:t>
+      </w:r>
+      <w:r>
+        <w:rPr>
+          <w:rFonts w:ascii="Times" w:hAnsi="Times"/>
+        </w:rPr>
+        <w:t xml:space="preserve">wo types of faunal assemblage emerged: </w:t>
+      </w:r>
+      <w:r>
+        <w:rPr>
+          <w:rFonts w:ascii="Times" w:hAnsi="Times"/>
+        </w:rPr>
+        <w:t>a ‘grazer-dominated’ species assemblage</w:t>
       </w:r>
       <w:r>
         <w:rPr>
@@ -262,156 +388,6 @@
         <w:rPr>
           <w:rFonts w:ascii="Times" w:hAnsi="Times"/>
         </w:rPr>
-        <w:t>across a watershed gradient in Barkely Sound, British Columbia. We</w:t>
-      </w:r>
-      <w:r>
-        <w:rPr>
-          <w:rFonts w:ascii="Times" w:hAnsi="Times"/>
-        </w:rPr>
-        <w:t xml:space="preserve"> found </w:t>
-      </w:r>
-      <w:r>
-        <w:rPr>
-          <w:rFonts w:ascii="Times" w:hAnsi="Times"/>
-        </w:rPr>
-        <w:t xml:space="preserve">non-random </w:t>
-      </w:r>
-      <w:r>
-        <w:rPr>
-          <w:rFonts w:ascii="Times" w:hAnsi="Times"/>
-        </w:rPr>
-        <w:t xml:space="preserve">diversity </w:t>
-      </w:r>
-      <w:r>
-        <w:rPr>
-          <w:rFonts w:ascii="Times" w:hAnsi="Times"/>
-        </w:rPr>
-        <w:t>patterns within and among meadows, consistent with</w:t>
-      </w:r>
-      <w:r>
-        <w:rPr>
-          <w:rFonts w:ascii="Times" w:hAnsi="Times"/>
-        </w:rPr>
-        <w:t xml:space="preserve"> fine-scale negative </w:t>
-      </w:r>
-      <w:r>
-        <w:rPr>
-          <w:rFonts w:ascii="Times" w:hAnsi="Times"/>
-        </w:rPr>
-        <w:t xml:space="preserve">species interactions </w:t>
-      </w:r>
-      <w:r>
-        <w:rPr>
-          <w:rFonts w:ascii="Times" w:hAnsi="Times"/>
-        </w:rPr>
-        <w:t>and coherent species turnover among meadow-scale species assemblages</w:t>
-      </w:r>
-      <w:r>
-        <w:rPr>
-          <w:rFonts w:ascii="Times" w:hAnsi="Times"/>
-        </w:rPr>
-        <w:t xml:space="preserve">. </w:t>
-      </w:r>
-      <w:r>
-        <w:rPr>
-          <w:rFonts w:ascii="Times" w:hAnsi="Times"/>
-        </w:rPr>
-        <w:t>M</w:t>
-      </w:r>
-      <w:r>
-        <w:rPr>
-          <w:rFonts w:ascii="Times" w:hAnsi="Times"/>
-        </w:rPr>
-        <w:t>eadow-scale variation is consistent</w:t>
-      </w:r>
-      <w:r>
-        <w:rPr>
-          <w:rFonts w:ascii="Times" w:hAnsi="Times"/>
-        </w:rPr>
-        <w:t xml:space="preserve"> with</w:t>
-      </w:r>
-      <w:r>
-        <w:rPr>
-          <w:rFonts w:ascii="Times" w:hAnsi="Times"/>
-        </w:rPr>
-        <w:t xml:space="preserve"> Clementsian </w:t>
-      </w:r>
-      <w:r>
-        <w:rPr>
-          <w:rFonts w:ascii="Times" w:hAnsi="Times"/>
-        </w:rPr>
-        <w:t xml:space="preserve">metacommunity structure along a </w:t>
-      </w:r>
-      <w:r>
-        <w:rPr>
-          <w:rFonts w:ascii="Times" w:hAnsi="Times"/>
-        </w:rPr>
-        <w:t>gradient</w:t>
-      </w:r>
-      <w:r>
-        <w:rPr>
-          <w:rFonts w:ascii="Times" w:hAnsi="Times"/>
-        </w:rPr>
-        <w:t xml:space="preserve"> shared by taxa in the community</w:t>
-      </w:r>
-      <w:r>
-        <w:rPr>
-          <w:rFonts w:ascii="Times" w:hAnsi="Times"/>
-        </w:rPr>
-        <w:t>, though this gradient is not consistent with grad</w:t>
-      </w:r>
-      <w:r>
-        <w:rPr>
-          <w:rFonts w:ascii="Times" w:hAnsi="Times"/>
-        </w:rPr>
-        <w:t>ients in meadow size or estuari</w:t>
-      </w:r>
-      <w:r>
-        <w:rPr>
-          <w:rFonts w:ascii="Times" w:hAnsi="Times"/>
-        </w:rPr>
-        <w:t>n</w:t>
-      </w:r>
-      <w:r>
-        <w:rPr>
-          <w:rFonts w:ascii="Times" w:hAnsi="Times"/>
-        </w:rPr>
-        <w:t>e</w:t>
-      </w:r>
-      <w:r>
-        <w:rPr>
-          <w:rFonts w:ascii="Times" w:hAnsi="Times"/>
-        </w:rPr>
-        <w:t xml:space="preserve"> position. </w:t>
-      </w:r>
-      <w:r>
-        <w:rPr>
-          <w:rFonts w:ascii="Times" w:hAnsi="Times"/>
-        </w:rPr>
-        <w:t>T</w:t>
-      </w:r>
-      <w:r>
-        <w:rPr>
-          <w:rFonts w:ascii="Times" w:hAnsi="Times"/>
-        </w:rPr>
-        <w:t xml:space="preserve">wo types of faunal assemblage emerged: </w:t>
-      </w:r>
-      <w:r>
-        <w:rPr>
-          <w:rFonts w:ascii="Times" w:hAnsi="Times"/>
-        </w:rPr>
-        <w:t>a ‘grazer-dominated’ species assemblage</w:t>
-      </w:r>
-      <w:r>
-        <w:rPr>
-          <w:rFonts w:ascii="Times" w:hAnsi="Times"/>
-        </w:rPr>
-        <w:t xml:space="preserve"> </w:t>
-      </w:r>
-      <w:r>
-        <w:rPr>
-          <w:rFonts w:ascii="Times" w:hAnsi="Times"/>
-        </w:rPr>
         <w:t xml:space="preserve">in more </w:t>
       </w:r>
       <w:r>
@@ -424,7 +400,33 @@
         <w:rPr>
           <w:rFonts w:ascii="Times" w:hAnsi="Times"/>
         </w:rPr>
-        <w:t>a ‘grazer-detritovore’ assemblage in meadows nearer the freshwater source. I</w:t>
+        <w:t xml:space="preserve">a ‘grazer-detritovore’ assemblage in meadows nearer </w:t>
+      </w:r>
+      <w:r>
+        <w:rPr>
+          <w:rFonts w:ascii="Times" w:hAnsi="Times"/>
+        </w:rPr>
+        <w:t xml:space="preserve">a </w:t>
+      </w:r>
+      <w:r>
+        <w:rPr>
+          <w:rFonts w:ascii="Times" w:hAnsi="Times"/>
+        </w:rPr>
+        <w:t>freshwater source</w:t>
+      </w:r>
+      <w:r>
+        <w:rPr>
+          <w:rFonts w:ascii="Times" w:hAnsi="Times"/>
+        </w:rPr>
+        <w:t xml:space="preserve"> / lower fetch</w:t>
+      </w:r>
+      <w:bookmarkStart w:id="0" w:name="_GoBack"/>
+      <w:bookmarkEnd w:id="0"/>
+      <w:r>
+        <w:rPr>
+          <w:rFonts w:ascii="Times" w:hAnsi="Times"/>
+        </w:rPr>
+        <w:t>. I</w:t>
       </w:r>
       <w:r>
         <w:rPr>
@@ -476,6 +478,12 @@
           <w:rFonts w:ascii="Times" w:hAnsi="Times"/>
         </w:rPr>
         <w:t>[we can use the edgar method to estimate biomass of grazers as an indicator of potential energy flow and productivity?]</w:t>
+      </w:r>
+      <w:r>
+        <w:rPr>
+          <w:rFonts w:ascii="Times" w:hAnsi="Times"/>
+        </w:rPr>
+        <w:t xml:space="preserve"> - dominik</w:t>
       </w:r>
     </w:p>
     <w:p>
@@ -1829,8 +1837,6 @@
         </w:rPr>
         <w:t xml:space="preserve">higher shear environment, and predation may be more intense in the low flow meadows. We are seeing fewer grazers in the low flow environments, possibly consistent with the predation hypothesis. </w:t>
       </w:r>
-      <w:bookmarkStart w:id="0" w:name="_GoBack"/>
-      <w:bookmarkEnd w:id="0"/>
     </w:p>
     <w:p>
       <w:pPr>
@@ -6290,7 +6296,25 @@
           <w:color w:val="000000"/>
           <w:szCs w:val="24"/>
         </w:rPr>
-        <w:t>Table of EMS results</w:t>
+        <w:t>Table</w:t>
+      </w:r>
+      <w:r>
+        <w:rPr>
+          <w:rFonts w:ascii="Garamond" w:hAnsi="Garamond"/>
+          <w:b/>
+          <w:color w:val="000000"/>
+          <w:szCs w:val="24"/>
+        </w:rPr>
+        <w:t xml:space="preserve"> 2 </w:t>
+      </w:r>
+      <w:r>
+        <w:rPr>
+          <w:rFonts w:ascii="Garamond" w:hAnsi="Garamond"/>
+          <w:b/>
+          <w:color w:val="000000"/>
+          <w:szCs w:val="24"/>
+        </w:rPr>
+        <w:t>EMS results</w:t>
       </w:r>
       <w:r>
         <w:rPr>
@@ -6414,23 +6438,7 @@
           <w:color w:val="000000"/>
           <w:szCs w:val="24"/>
         </w:rPr>
-        <w:t>: figure</w:t>
-      </w:r>
-      <w:r>
-        <w:rPr>
-          <w:rFonts w:ascii="Garamond" w:hAnsi="Garamond"/>
-          <w:color w:val="000000"/>
-          <w:szCs w:val="24"/>
-        </w:rPr>
-        <w:t xml:space="preserve"> of univariate metrics like Jon’s (less complex)</w:t>
-      </w:r>
-      <w:r>
-        <w:rPr>
-          <w:rFonts w:ascii="Garamond" w:hAnsi="Garamond"/>
-          <w:color w:val="000000"/>
-          <w:szCs w:val="24"/>
-        </w:rPr>
-        <w:t>. Stats in text?</w:t>
+        <w:t>: map</w:t>
       </w:r>
     </w:p>
     <w:p>
@@ -6449,7 +6457,7 @@
           <w:color w:val="000000"/>
           <w:szCs w:val="24"/>
         </w:rPr>
-        <w:t>Figure 2</w:t>
+        <w:t xml:space="preserve">Figure 2. </w:t>
       </w:r>
       <w:r>
         <w:rPr>
@@ -6457,7 +6465,146 @@
           <w:color w:val="000000"/>
           <w:szCs w:val="24"/>
         </w:rPr>
-        <w:t>: nmds results</w:t>
+        <w:t>F</w:t>
+      </w:r>
+      <w:r>
+        <w:rPr>
+          <w:rFonts w:ascii="Garamond" w:hAnsi="Garamond"/>
+          <w:color w:val="000000"/>
+          <w:szCs w:val="24"/>
+        </w:rPr>
+        <w:t>igure</w:t>
+      </w:r>
+      <w:r>
+        <w:rPr>
+          <w:rFonts w:ascii="Garamond" w:hAnsi="Garamond"/>
+          <w:color w:val="000000"/>
+          <w:szCs w:val="24"/>
+        </w:rPr>
+        <w:t xml:space="preserve"> of univariate metrics like Jon’s (less complex)</w:t>
+      </w:r>
+      <w:r>
+        <w:rPr>
+          <w:rFonts w:ascii="Garamond" w:hAnsi="Garamond"/>
+          <w:color w:val="000000"/>
+          <w:szCs w:val="24"/>
+        </w:rPr>
+        <w:t>. Stats in text?</w:t>
+      </w:r>
+      <w:r>
+        <w:rPr>
+          <w:rFonts w:ascii="Garamond" w:hAnsi="Garamond"/>
+          <w:color w:val="000000"/>
+          <w:szCs w:val="24"/>
+        </w:rPr>
+        <w:t xml:space="preserve"> Or in Table 1</w:t>
+      </w:r>
+    </w:p>
+    <w:p>
+      <w:pPr>
+        <w:spacing w:line="480" w:lineRule="auto"/>
+        <w:rPr>
+          <w:rFonts w:ascii="Garamond" w:hAnsi="Garamond"/>
+          <w:color w:val="000000"/>
+          <w:szCs w:val="24"/>
+        </w:rPr>
+      </w:pPr>
+      <w:r>
+        <w:rPr>
+          <w:rFonts w:ascii="Garamond" w:hAnsi="Garamond"/>
+          <w:b/>
+          <w:color w:val="000000"/>
+          <w:szCs w:val="24"/>
+        </w:rPr>
+        <w:t xml:space="preserve">Figure </w:t>
+      </w:r>
+      <w:r>
+        <w:rPr>
+          <w:rFonts w:ascii="Garamond" w:hAnsi="Garamond"/>
+          <w:b/>
+          <w:color w:val="000000"/>
+          <w:szCs w:val="24"/>
+        </w:rPr>
+        <w:t>3</w:t>
+      </w:r>
+      <w:r>
+        <w:rPr>
+          <w:rFonts w:ascii="Garamond" w:hAnsi="Garamond"/>
+          <w:color w:val="000000"/>
+          <w:szCs w:val="24"/>
+        </w:rPr>
+        <w:t xml:space="preserve">: </w:t>
+      </w:r>
+      <w:r>
+        <w:rPr>
+          <w:rFonts w:ascii="Garamond" w:hAnsi="Garamond"/>
+          <w:color w:val="000000"/>
+          <w:szCs w:val="24"/>
+        </w:rPr>
+        <w:t>Within meadow patterns: beta diversity</w:t>
+      </w:r>
+    </w:p>
+    <w:p>
+      <w:pPr>
+        <w:spacing w:line="480" w:lineRule="auto"/>
+        <w:rPr>
+          <w:rFonts w:ascii="Garamond" w:hAnsi="Garamond"/>
+          <w:b/>
+          <w:color w:val="000000"/>
+          <w:szCs w:val="24"/>
+        </w:rPr>
+      </w:pPr>
+      <w:r>
+        <w:rPr>
+          <w:rFonts w:ascii="Garamond" w:hAnsi="Garamond"/>
+          <w:b/>
+          <w:color w:val="000000"/>
+          <w:szCs w:val="24"/>
+        </w:rPr>
+        <w:t xml:space="preserve">Figure 4: </w:t>
+      </w:r>
+      <w:r>
+        <w:rPr>
+          <w:rFonts w:ascii="Garamond" w:hAnsi="Garamond"/>
+          <w:color w:val="000000"/>
+          <w:szCs w:val="24"/>
+        </w:rPr>
+        <w:t>presence/absence results: an EMS figure?</w:t>
+      </w:r>
+    </w:p>
+    <w:p>
+      <w:pPr>
+        <w:spacing w:line="480" w:lineRule="auto"/>
+        <w:rPr>
+          <w:rFonts w:ascii="Garamond" w:hAnsi="Garamond"/>
+          <w:color w:val="000000"/>
+          <w:szCs w:val="24"/>
+        </w:rPr>
+      </w:pPr>
+      <w:r>
+        <w:rPr>
+          <w:rFonts w:ascii="Garamond" w:hAnsi="Garamond"/>
+          <w:b/>
+          <w:color w:val="000000"/>
+          <w:szCs w:val="24"/>
+        </w:rPr>
+        <w:t xml:space="preserve">Figure 5: </w:t>
+      </w:r>
+      <w:r>
+        <w:rPr>
+          <w:rFonts w:ascii="Garamond" w:hAnsi="Garamond"/>
+          <w:color w:val="000000"/>
+          <w:szCs w:val="24"/>
+        </w:rPr>
+        <w:t xml:space="preserve">relative abundance results: </w:t>
+      </w:r>
+      <w:r>
+        <w:rPr>
+          <w:rFonts w:ascii="Garamond" w:hAnsi="Garamond"/>
+          <w:color w:val="000000"/>
+          <w:szCs w:val="24"/>
+        </w:rPr>
+        <w:t>nmds results</w:t>
       </w:r>
     </w:p>
     <w:p>

</xml_diff>

<commit_message>
SACs and grazer trait updates
</commit_message>
<xml_diff>
--- a/Estuaries and Coasts/Whippo et al May 2016 outline.docx
+++ b/Estuaries and Coasts/Whippo et al May 2016 outline.docx
@@ -30,7 +30,7 @@
         <w:rPr>
           <w:rFonts w:ascii="Times" w:hAnsi="Times"/>
         </w:rPr>
-        <w:t>along a watershed gradient in a clementsian faunal metacommunity</w:t>
+        <w:t xml:space="preserve">along a watershed gradient </w:t>
       </w:r>
     </w:p>
     <w:p>
@@ -420,8 +420,6 @@
         </w:rPr>
         <w:t xml:space="preserve"> / lower fetch</w:t>
       </w:r>
-      <w:bookmarkStart w:id="0" w:name="_GoBack"/>
-      <w:bookmarkEnd w:id="0"/>
       <w:r>
         <w:rPr>
           <w:rFonts w:ascii="Times" w:hAnsi="Times"/>
@@ -544,14 +542,7 @@
         <w:rPr>
           <w:rFonts w:ascii="Times" w:hAnsi="Times"/>
         </w:rPr>
-        <w:t xml:space="preserve"> in sediments, epifauna in plants…; use the foundation species but their abundance in space and time also reflects demographic processes and their responses to biotic and abiotic attributes of the habitat patch of the foundation species. These faunal assemblages often form metacommunities, or sets of local communities connected by dispersal. In metacommunities, biodiversity patterns at local and regional scales are determined both by local factors (species interactions, abiotic and biotic conditions) as well as the regional environment and conditions for dispersal. In metacommunities, regional biodiversity is often </w:t>
-      </w:r>
-      <w:r>
-        <w:rPr>
-          <w:rFonts w:ascii="Times" w:hAnsi="Times"/>
-        </w:rPr>
-        <w:lastRenderedPageBreak/>
-        <w:t xml:space="preserve">more stable over time due to dispersal dynamics, even when local communities experience substantial variation or disturbance in biodiversity. </w:t>
+        <w:t xml:space="preserve"> in sediments, epifauna in plants…; use the foundation species but their abundance in space and time also reflects demographic processes and their responses to biotic and abiotic attributes of the habitat patch of the foundation species. These faunal assemblages often form metacommunities, or sets of local communities connected by dispersal. In metacommunities, biodiversity patterns at local and regional scales are determined both by local factors (species interactions, abiotic and biotic conditions) as well as the regional environment and conditions for dispersal. In metacommunities, regional biodiversity is often more stable over time due to dispersal dynamics, even when local communities experience substantial variation or disturbance in biodiversity. </w:t>
       </w:r>
     </w:p>
     <w:p>
@@ -1867,6 +1858,7 @@
           <w:lang w:val="en-US"/>
         </w:rPr>
       </w:pPr>
+      <w:bookmarkStart w:id="0" w:name="_GoBack"/>
       <w:r>
         <w:rPr>
           <w:rFonts w:ascii="Garamond" w:hAnsi="Garamond"/>
@@ -5985,6 +5977,7 @@
         </w:rPr>
       </w:pPr>
     </w:p>
+    <w:bookmarkEnd w:id="0"/>
     <w:p>
       <w:pPr>
         <w:rPr>

</xml_diff>